<commit_message>
added john's meadow areas
</commit_message>
<xml_diff>
--- a/Whippo et al CJAFS/draft3/Whippo et al CJFAS figs and tables_2017_JC.docx
+++ b/Whippo et al CJAFS/draft3/Whippo et al CJFAS figs and tables_2017_JC.docx
@@ -64,12 +64,7 @@
         <w:t xml:space="preserve"> following Chao et al (2014). </w:t>
       </w:r>
       <w:r>
-        <w:t>Aggregation indices for all epifaunal species in the meadow (Im) with standard errors are given; meadows with significant</w:t>
-      </w:r>
-      <w:bookmarkStart w:id="2" w:name="_GoBack"/>
-      <w:bookmarkEnd w:id="2"/>
-      <w:r>
-        <w:t xml:space="preserve"> aggregation across species are indicated in bold (95% CIs do not include 0.5) (ref). The proportion of species present in the meadow with significant I values</w:t>
+        <w:t>Aggregation indices for all epifaunal species in the meadow (Im) with standard errors are given; meadows with significant aggregation across species are indicated in bold (95% CIs do not include 0.5) (ref). The proportion of species present in the meadow with significant I values</w:t>
       </w:r>
       <w:r>
         <w:t xml:space="preserve"> based on Χ</w:t>
@@ -86,7 +81,7 @@
       <w:r>
         <w:t xml:space="preserve"> is also given.  </w:t>
       </w:r>
-      <w:ins w:id="3" w:author="Mary O'Connor" w:date="2017-02-14T11:22:00Z">
+      <w:ins w:id="2" w:author="Mary O'Connor" w:date="2017-02-14T11:22:00Z">
         <w:r>
           <w:rPr>
             <w:i/>
@@ -100,7 +95,7 @@
         <w:tblStyle w:val="TableGrid"/>
         <w:tblW w:w="8655" w:type="dxa"/>
         <w:tblLook w:val="04A0" w:firstRow="1" w:lastRow="0" w:firstColumn="1" w:lastColumn="0" w:noHBand="0" w:noVBand="1"/>
-        <w:tblPrChange w:id="4" w:author="Mary O'Connor" w:date="2017-02-20T10:29:00Z">
+        <w:tblPrChange w:id="3" w:author="Mary O'Connor" w:date="2017-02-20T10:29:00Z">
           <w:tblPr>
             <w:tblStyle w:val="TableGrid"/>
             <w:tblW w:w="9464" w:type="dxa"/>
@@ -116,7 +111,7 @@
         <w:gridCol w:w="1466"/>
         <w:gridCol w:w="1339"/>
         <w:gridCol w:w="1369"/>
-        <w:tblGridChange w:id="5">
+        <w:tblGridChange w:id="4">
           <w:tblGrid>
             <w:gridCol w:w="678"/>
             <w:gridCol w:w="1078"/>
@@ -132,7 +127,7 @@
         <w:tc>
           <w:tcPr>
             <w:tcW w:w="678" w:type="dxa"/>
-            <w:tcPrChange w:id="6" w:author="Mary O'Connor" w:date="2017-02-20T10:29:00Z">
+            <w:tcPrChange w:id="5" w:author="Mary O'Connor" w:date="2017-02-20T10:29:00Z">
               <w:tcPr>
                 <w:tcW w:w="678" w:type="dxa"/>
               </w:tcPr>
@@ -147,7 +142,7 @@
         <w:tc>
           <w:tcPr>
             <w:tcW w:w="1078" w:type="dxa"/>
-            <w:tcPrChange w:id="7" w:author="Mary O'Connor" w:date="2017-02-20T10:29:00Z">
+            <w:tcPrChange w:id="6" w:author="Mary O'Connor" w:date="2017-02-20T10:29:00Z">
               <w:tcPr>
                 <w:tcW w:w="1078" w:type="dxa"/>
               </w:tcPr>
@@ -157,9 +152,23 @@
             <w:pPr>
               <w:jc w:val="center"/>
             </w:pPr>
+            <w:commentRangeStart w:id="7"/>
+            <w:r>
+              <w:t>Area</w:t>
+            </w:r>
+            <w:commentRangeEnd w:id="7"/>
+            <w:r>
+              <w:rPr>
+                <w:rStyle w:val="CommentReference"/>
+              </w:rPr>
+              <w:commentReference w:id="7"/>
+            </w:r>
+            <w:r>
+              <w:t xml:space="preserve"> </w:t>
+            </w:r>
             <w:commentRangeStart w:id="8"/>
             <w:r>
-              <w:t>Area</w:t>
+              <w:t>(ha</w:t>
             </w:r>
             <w:commentRangeEnd w:id="8"/>
             <w:r>
@@ -169,20 +178,6 @@
               <w:commentReference w:id="8"/>
             </w:r>
             <w:r>
-              <w:t xml:space="preserve"> </w:t>
-            </w:r>
-            <w:commentRangeStart w:id="9"/>
-            <w:r>
-              <w:t>(ha</w:t>
-            </w:r>
-            <w:commentRangeEnd w:id="9"/>
-            <w:r>
-              <w:rPr>
-                <w:rStyle w:val="CommentReference"/>
-              </w:rPr>
-              <w:commentReference w:id="9"/>
-            </w:r>
-            <w:r>
               <w:t>)</w:t>
             </w:r>
           </w:p>
@@ -190,7 +185,7 @@
         <w:tc>
           <w:tcPr>
             <w:tcW w:w="1098" w:type="dxa"/>
-            <w:tcPrChange w:id="10" w:author="Mary O'Connor" w:date="2017-02-20T10:29:00Z">
+            <w:tcPrChange w:id="9" w:author="Mary O'Connor" w:date="2017-02-20T10:29:00Z">
               <w:tcPr>
                 <w:tcW w:w="1098" w:type="dxa"/>
               </w:tcPr>
@@ -200,18 +195,18 @@
             <w:pPr>
               <w:jc w:val="center"/>
             </w:pPr>
-            <w:commentRangeStart w:id="11"/>
+            <w:commentRangeStart w:id="10"/>
             <w:r>
               <w:t>Fetch</w:t>
             </w:r>
-            <w:commentRangeEnd w:id="11"/>
+            <w:commentRangeEnd w:id="10"/>
             <w:r>
               <w:rPr>
                 <w:rStyle w:val="CommentReference"/>
               </w:rPr>
-              <w:commentReference w:id="11"/>
-            </w:r>
-            <w:ins w:id="12" w:author="John" w:date="2017-02-22T11:04:00Z">
+              <w:commentReference w:id="10"/>
+            </w:r>
+            <w:ins w:id="11" w:author="John" w:date="2017-02-22T11:04:00Z">
               <w:r>
                 <w:t xml:space="preserve"> (km)</w:t>
               </w:r>
@@ -221,7 +216,7 @@
         <w:tc>
           <w:tcPr>
             <w:tcW w:w="1145" w:type="dxa"/>
-            <w:tcPrChange w:id="13" w:author="Mary O'Connor" w:date="2017-02-20T10:29:00Z">
+            <w:tcPrChange w:id="12" w:author="Mary O'Connor" w:date="2017-02-20T10:29:00Z">
               <w:tcPr>
                 <w:tcW w:w="1145" w:type="dxa"/>
               </w:tcPr>
@@ -248,7 +243,7 @@
         <w:tc>
           <w:tcPr>
             <w:tcW w:w="1679" w:type="dxa"/>
-            <w:tcPrChange w:id="14" w:author="Mary O'Connor" w:date="2017-02-20T10:29:00Z">
+            <w:tcPrChange w:id="13" w:author="Mary O'Connor" w:date="2017-02-20T10:29:00Z">
               <w:tcPr>
                 <w:tcW w:w="1679" w:type="dxa"/>
               </w:tcPr>
@@ -261,7 +256,7 @@
                 <w:vertAlign w:val="subscript"/>
               </w:rPr>
             </w:pPr>
-            <w:commentRangeStart w:id="15"/>
+            <w:commentRangeStart w:id="14"/>
             <w:r>
               <w:t>I</w:t>
             </w:r>
@@ -271,19 +266,19 @@
               </w:rPr>
               <w:t>m</w:t>
             </w:r>
-            <w:commentRangeEnd w:id="15"/>
+            <w:commentRangeEnd w:id="14"/>
             <w:r>
               <w:rPr>
                 <w:rStyle w:val="CommentReference"/>
               </w:rPr>
-              <w:commentReference w:id="15"/>
+              <w:commentReference w:id="14"/>
             </w:r>
           </w:p>
         </w:tc>
         <w:tc>
           <w:tcPr>
             <w:tcW w:w="1559" w:type="dxa"/>
-            <w:tcPrChange w:id="16" w:author="Mary O'Connor" w:date="2017-02-20T10:29:00Z">
+            <w:tcPrChange w:id="15" w:author="Mary O'Connor" w:date="2017-02-20T10:29:00Z">
               <w:tcPr>
                 <w:tcW w:w="1559" w:type="dxa"/>
               </w:tcPr>
@@ -310,7 +305,7 @@
         <w:tc>
           <w:tcPr>
             <w:tcW w:w="1418" w:type="dxa"/>
-            <w:tcPrChange w:id="17" w:author="Mary O'Connor" w:date="2017-02-20T10:29:00Z">
+            <w:tcPrChange w:id="16" w:author="Mary O'Connor" w:date="2017-02-20T10:29:00Z">
               <w:tcPr>
                 <w:tcW w:w="1418" w:type="dxa"/>
               </w:tcPr>
@@ -330,7 +325,7 @@
         <w:tc>
           <w:tcPr>
             <w:tcW w:w="678" w:type="dxa"/>
-            <w:tcPrChange w:id="18" w:author="Mary O'Connor" w:date="2017-02-20T10:29:00Z">
+            <w:tcPrChange w:id="17" w:author="Mary O'Connor" w:date="2017-02-20T10:29:00Z">
               <w:tcPr>
                 <w:tcW w:w="678" w:type="dxa"/>
               </w:tcPr>
@@ -345,7 +340,7 @@
         <w:tc>
           <w:tcPr>
             <w:tcW w:w="1078" w:type="dxa"/>
-            <w:tcPrChange w:id="19" w:author="Mary O'Connor" w:date="2017-02-20T10:29:00Z">
+            <w:tcPrChange w:id="18" w:author="Mary O'Connor" w:date="2017-02-20T10:29:00Z">
               <w:tcPr>
                 <w:tcW w:w="1078" w:type="dxa"/>
               </w:tcPr>
@@ -355,15 +350,27 @@
             <w:pPr>
               <w:jc w:val="center"/>
             </w:pPr>
-            <w:r>
-              <w:t>2.30</w:t>
-            </w:r>
+            <w:del w:id="19" w:author="John" w:date="2017-02-27T11:08:00Z">
+              <w:r>
+                <w:delText>2.30</w:delText>
+              </w:r>
+            </w:del>
+            <w:ins w:id="20" w:author="John" w:date="2017-02-27T11:08:00Z">
+              <w:r>
+                <w:t>4</w:t>
+              </w:r>
+            </w:ins>
+            <w:ins w:id="21" w:author="John" w:date="2017-02-27T11:09:00Z">
+              <w:r>
+                <w:t>.34</w:t>
+              </w:r>
+            </w:ins>
           </w:p>
         </w:tc>
         <w:tc>
           <w:tcPr>
             <w:tcW w:w="1098" w:type="dxa"/>
-            <w:tcPrChange w:id="20" w:author="Mary O'Connor" w:date="2017-02-20T10:29:00Z">
+            <w:tcPrChange w:id="22" w:author="Mary O'Connor" w:date="2017-02-20T10:29:00Z">
               <w:tcPr>
                 <w:tcW w:w="1098" w:type="dxa"/>
               </w:tcPr>
@@ -373,7 +380,7 @@
             <w:pPr>
               <w:jc w:val="center"/>
             </w:pPr>
-            <w:ins w:id="21" w:author="John" w:date="2017-02-22T11:06:00Z">
+            <w:ins w:id="23" w:author="John" w:date="2017-02-22T11:06:00Z">
               <w:r>
                 <w:t>32.05</w:t>
               </w:r>
@@ -383,7 +390,7 @@
         <w:tc>
           <w:tcPr>
             <w:tcW w:w="1145" w:type="dxa"/>
-            <w:tcPrChange w:id="22" w:author="Mary O'Connor" w:date="2017-02-20T10:29:00Z">
+            <w:tcPrChange w:id="24" w:author="Mary O'Connor" w:date="2017-02-20T10:29:00Z">
               <w:tcPr>
                 <w:tcW w:w="1145" w:type="dxa"/>
               </w:tcPr>
@@ -401,7 +408,7 @@
         <w:tc>
           <w:tcPr>
             <w:tcW w:w="1679" w:type="dxa"/>
-            <w:tcPrChange w:id="23" w:author="Mary O'Connor" w:date="2017-02-20T10:29:00Z">
+            <w:tcPrChange w:id="25" w:author="Mary O'Connor" w:date="2017-02-20T10:29:00Z">
               <w:tcPr>
                 <w:tcW w:w="1679" w:type="dxa"/>
               </w:tcPr>
@@ -427,7 +434,7 @@
         <w:tc>
           <w:tcPr>
             <w:tcW w:w="1559" w:type="dxa"/>
-            <w:tcPrChange w:id="24" w:author="Mary O'Connor" w:date="2017-02-20T10:29:00Z">
+            <w:tcPrChange w:id="26" w:author="Mary O'Connor" w:date="2017-02-20T10:29:00Z">
               <w:tcPr>
                 <w:tcW w:w="1559" w:type="dxa"/>
               </w:tcPr>
@@ -456,7 +463,7 @@
         <w:tc>
           <w:tcPr>
             <w:tcW w:w="1418" w:type="dxa"/>
-            <w:tcPrChange w:id="25" w:author="Mary O'Connor" w:date="2017-02-20T10:29:00Z">
+            <w:tcPrChange w:id="27" w:author="Mary O'Connor" w:date="2017-02-20T10:29:00Z">
               <w:tcPr>
                 <w:tcW w:w="1418" w:type="dxa"/>
               </w:tcPr>
@@ -476,7 +483,7 @@
         <w:tc>
           <w:tcPr>
             <w:tcW w:w="678" w:type="dxa"/>
-            <w:tcPrChange w:id="26" w:author="Mary O'Connor" w:date="2017-02-20T10:29:00Z">
+            <w:tcPrChange w:id="28" w:author="Mary O'Connor" w:date="2017-02-20T10:29:00Z">
               <w:tcPr>
                 <w:tcW w:w="678" w:type="dxa"/>
               </w:tcPr>
@@ -491,7 +498,7 @@
         <w:tc>
           <w:tcPr>
             <w:tcW w:w="1078" w:type="dxa"/>
-            <w:tcPrChange w:id="27" w:author="Mary O'Connor" w:date="2017-02-20T10:29:00Z">
+            <w:tcPrChange w:id="29" w:author="Mary O'Connor" w:date="2017-02-20T10:29:00Z">
               <w:tcPr>
                 <w:tcW w:w="1078" w:type="dxa"/>
               </w:tcPr>
@@ -501,15 +508,22 @@
             <w:pPr>
               <w:jc w:val="center"/>
             </w:pPr>
-            <w:r>
-              <w:t>0.26</w:t>
-            </w:r>
+            <w:del w:id="30" w:author="John" w:date="2017-02-27T11:09:00Z">
+              <w:r>
+                <w:delText>0.26</w:delText>
+              </w:r>
+            </w:del>
+            <w:ins w:id="31" w:author="John" w:date="2017-02-27T11:09:00Z">
+              <w:r>
+                <w:t>0.63</w:t>
+              </w:r>
+            </w:ins>
           </w:p>
         </w:tc>
         <w:tc>
           <w:tcPr>
             <w:tcW w:w="1098" w:type="dxa"/>
-            <w:tcPrChange w:id="28" w:author="Mary O'Connor" w:date="2017-02-20T10:29:00Z">
+            <w:tcPrChange w:id="32" w:author="Mary O'Connor" w:date="2017-02-20T10:29:00Z">
               <w:tcPr>
                 <w:tcW w:w="1098" w:type="dxa"/>
               </w:tcPr>
@@ -519,7 +533,7 @@
             <w:pPr>
               <w:jc w:val="center"/>
             </w:pPr>
-            <w:ins w:id="29" w:author="John" w:date="2017-02-22T11:05:00Z">
+            <w:ins w:id="33" w:author="John" w:date="2017-02-22T11:05:00Z">
               <w:r>
                 <w:t>50.53</w:t>
               </w:r>
@@ -529,7 +543,7 @@
         <w:tc>
           <w:tcPr>
             <w:tcW w:w="1145" w:type="dxa"/>
-            <w:tcPrChange w:id="30" w:author="Mary O'Connor" w:date="2017-02-20T10:29:00Z">
+            <w:tcPrChange w:id="34" w:author="Mary O'Connor" w:date="2017-02-20T10:29:00Z">
               <w:tcPr>
                 <w:tcW w:w="1145" w:type="dxa"/>
               </w:tcPr>
@@ -547,7 +561,7 @@
         <w:tc>
           <w:tcPr>
             <w:tcW w:w="1679" w:type="dxa"/>
-            <w:tcPrChange w:id="31" w:author="Mary O'Connor" w:date="2017-02-20T10:29:00Z">
+            <w:tcPrChange w:id="35" w:author="Mary O'Connor" w:date="2017-02-20T10:29:00Z">
               <w:tcPr>
                 <w:tcW w:w="1679" w:type="dxa"/>
               </w:tcPr>
@@ -573,7 +587,7 @@
         <w:tc>
           <w:tcPr>
             <w:tcW w:w="1559" w:type="dxa"/>
-            <w:tcPrChange w:id="32" w:author="Mary O'Connor" w:date="2017-02-20T10:29:00Z">
+            <w:tcPrChange w:id="36" w:author="Mary O'Connor" w:date="2017-02-20T10:29:00Z">
               <w:tcPr>
                 <w:tcW w:w="1559" w:type="dxa"/>
               </w:tcPr>
@@ -599,7 +613,7 @@
         <w:tc>
           <w:tcPr>
             <w:tcW w:w="1418" w:type="dxa"/>
-            <w:tcPrChange w:id="33" w:author="Mary O'Connor" w:date="2017-02-20T10:29:00Z">
+            <w:tcPrChange w:id="37" w:author="Mary O'Connor" w:date="2017-02-20T10:29:00Z">
               <w:tcPr>
                 <w:tcW w:w="1418" w:type="dxa"/>
               </w:tcPr>
@@ -619,7 +633,7 @@
         <w:tc>
           <w:tcPr>
             <w:tcW w:w="678" w:type="dxa"/>
-            <w:tcPrChange w:id="34" w:author="Mary O'Connor" w:date="2017-02-20T10:29:00Z">
+            <w:tcPrChange w:id="38" w:author="Mary O'Connor" w:date="2017-02-20T10:29:00Z">
               <w:tcPr>
                 <w:tcW w:w="678" w:type="dxa"/>
               </w:tcPr>
@@ -634,7 +648,7 @@
         <w:tc>
           <w:tcPr>
             <w:tcW w:w="1078" w:type="dxa"/>
-            <w:tcPrChange w:id="35" w:author="Mary O'Connor" w:date="2017-02-20T10:29:00Z">
+            <w:tcPrChange w:id="39" w:author="Mary O'Connor" w:date="2017-02-20T10:29:00Z">
               <w:tcPr>
                 <w:tcW w:w="1078" w:type="dxa"/>
               </w:tcPr>
@@ -644,12 +658,17 @@
             <w:pPr>
               <w:jc w:val="center"/>
             </w:pPr>
+            <w:ins w:id="40" w:author="John" w:date="2017-02-27T11:09:00Z">
+              <w:r>
+                <w:t>0.12</w:t>
+              </w:r>
+            </w:ins>
           </w:p>
         </w:tc>
         <w:tc>
           <w:tcPr>
             <w:tcW w:w="1098" w:type="dxa"/>
-            <w:tcPrChange w:id="36" w:author="Mary O'Connor" w:date="2017-02-20T10:29:00Z">
+            <w:tcPrChange w:id="41" w:author="Mary O'Connor" w:date="2017-02-20T10:29:00Z">
               <w:tcPr>
                 <w:tcW w:w="1098" w:type="dxa"/>
               </w:tcPr>
@@ -659,7 +678,7 @@
             <w:pPr>
               <w:jc w:val="center"/>
             </w:pPr>
-            <w:ins w:id="37" w:author="John" w:date="2017-02-22T11:06:00Z">
+            <w:ins w:id="42" w:author="John" w:date="2017-02-22T11:06:00Z">
               <w:r>
                 <w:t>58.97</w:t>
               </w:r>
@@ -669,7 +688,7 @@
         <w:tc>
           <w:tcPr>
             <w:tcW w:w="1145" w:type="dxa"/>
-            <w:tcPrChange w:id="38" w:author="Mary O'Connor" w:date="2017-02-20T10:29:00Z">
+            <w:tcPrChange w:id="43" w:author="Mary O'Connor" w:date="2017-02-20T10:29:00Z">
               <w:tcPr>
                 <w:tcW w:w="1145" w:type="dxa"/>
               </w:tcPr>
@@ -687,7 +706,7 @@
         <w:tc>
           <w:tcPr>
             <w:tcW w:w="1679" w:type="dxa"/>
-            <w:tcPrChange w:id="39" w:author="Mary O'Connor" w:date="2017-02-20T10:29:00Z">
+            <w:tcPrChange w:id="44" w:author="Mary O'Connor" w:date="2017-02-20T10:29:00Z">
               <w:tcPr>
                 <w:tcW w:w="1679" w:type="dxa"/>
               </w:tcPr>
@@ -713,7 +732,7 @@
         <w:tc>
           <w:tcPr>
             <w:tcW w:w="1559" w:type="dxa"/>
-            <w:tcPrChange w:id="40" w:author="Mary O'Connor" w:date="2017-02-20T10:29:00Z">
+            <w:tcPrChange w:id="45" w:author="Mary O'Connor" w:date="2017-02-20T10:29:00Z">
               <w:tcPr>
                 <w:tcW w:w="1559" w:type="dxa"/>
               </w:tcPr>
@@ -742,7 +761,7 @@
         <w:tc>
           <w:tcPr>
             <w:tcW w:w="1418" w:type="dxa"/>
-            <w:tcPrChange w:id="41" w:author="Mary O'Connor" w:date="2017-02-20T10:29:00Z">
+            <w:tcPrChange w:id="46" w:author="Mary O'Connor" w:date="2017-02-20T10:29:00Z">
               <w:tcPr>
                 <w:tcW w:w="1418" w:type="dxa"/>
               </w:tcPr>
@@ -762,7 +781,7 @@
         <w:tc>
           <w:tcPr>
             <w:tcW w:w="678" w:type="dxa"/>
-            <w:tcPrChange w:id="42" w:author="Mary O'Connor" w:date="2017-02-20T10:29:00Z">
+            <w:tcPrChange w:id="47" w:author="Mary O'Connor" w:date="2017-02-20T10:29:00Z">
               <w:tcPr>
                 <w:tcW w:w="678" w:type="dxa"/>
               </w:tcPr>
@@ -777,7 +796,7 @@
         <w:tc>
           <w:tcPr>
             <w:tcW w:w="1078" w:type="dxa"/>
-            <w:tcPrChange w:id="43" w:author="Mary O'Connor" w:date="2017-02-20T10:29:00Z">
+            <w:tcPrChange w:id="48" w:author="Mary O'Connor" w:date="2017-02-20T10:29:00Z">
               <w:tcPr>
                 <w:tcW w:w="1078" w:type="dxa"/>
               </w:tcPr>
@@ -787,12 +806,17 @@
             <w:pPr>
               <w:jc w:val="center"/>
             </w:pPr>
+            <w:ins w:id="49" w:author="John" w:date="2017-02-27T11:09:00Z">
+              <w:r>
+                <w:t>0.76</w:t>
+              </w:r>
+            </w:ins>
           </w:p>
         </w:tc>
         <w:tc>
           <w:tcPr>
             <w:tcW w:w="1098" w:type="dxa"/>
-            <w:tcPrChange w:id="44" w:author="Mary O'Connor" w:date="2017-02-20T10:29:00Z">
+            <w:tcPrChange w:id="50" w:author="Mary O'Connor" w:date="2017-02-20T10:29:00Z">
               <w:tcPr>
                 <w:tcW w:w="1098" w:type="dxa"/>
               </w:tcPr>
@@ -802,7 +826,7 @@
             <w:pPr>
               <w:jc w:val="center"/>
             </w:pPr>
-            <w:ins w:id="45" w:author="John" w:date="2017-02-22T11:07:00Z">
+            <w:ins w:id="51" w:author="John" w:date="2017-02-22T11:07:00Z">
               <w:r>
                 <w:t>97.17</w:t>
               </w:r>
@@ -812,7 +836,7 @@
         <w:tc>
           <w:tcPr>
             <w:tcW w:w="1145" w:type="dxa"/>
-            <w:tcPrChange w:id="46" w:author="Mary O'Connor" w:date="2017-02-20T10:29:00Z">
+            <w:tcPrChange w:id="52" w:author="Mary O'Connor" w:date="2017-02-20T10:29:00Z">
               <w:tcPr>
                 <w:tcW w:w="1145" w:type="dxa"/>
               </w:tcPr>
@@ -830,7 +854,7 @@
         <w:tc>
           <w:tcPr>
             <w:tcW w:w="1679" w:type="dxa"/>
-            <w:tcPrChange w:id="47" w:author="Mary O'Connor" w:date="2017-02-20T10:29:00Z">
+            <w:tcPrChange w:id="53" w:author="Mary O'Connor" w:date="2017-02-20T10:29:00Z">
               <w:tcPr>
                 <w:tcW w:w="1679" w:type="dxa"/>
               </w:tcPr>
@@ -856,7 +880,7 @@
         <w:tc>
           <w:tcPr>
             <w:tcW w:w="1559" w:type="dxa"/>
-            <w:tcPrChange w:id="48" w:author="Mary O'Connor" w:date="2017-02-20T10:29:00Z">
+            <w:tcPrChange w:id="54" w:author="Mary O'Connor" w:date="2017-02-20T10:29:00Z">
               <w:tcPr>
                 <w:tcW w:w="1559" w:type="dxa"/>
               </w:tcPr>
@@ -885,7 +909,7 @@
         <w:tc>
           <w:tcPr>
             <w:tcW w:w="1418" w:type="dxa"/>
-            <w:tcPrChange w:id="49" w:author="Mary O'Connor" w:date="2017-02-20T10:29:00Z">
+            <w:tcPrChange w:id="55" w:author="Mary O'Connor" w:date="2017-02-20T10:29:00Z">
               <w:tcPr>
                 <w:tcW w:w="1418" w:type="dxa"/>
               </w:tcPr>
@@ -905,7 +929,7 @@
         <w:tc>
           <w:tcPr>
             <w:tcW w:w="678" w:type="dxa"/>
-            <w:tcPrChange w:id="50" w:author="Mary O'Connor" w:date="2017-02-20T10:29:00Z">
+            <w:tcPrChange w:id="56" w:author="Mary O'Connor" w:date="2017-02-20T10:29:00Z">
               <w:tcPr>
                 <w:tcW w:w="678" w:type="dxa"/>
               </w:tcPr>
@@ -920,7 +944,7 @@
         <w:tc>
           <w:tcPr>
             <w:tcW w:w="1078" w:type="dxa"/>
-            <w:tcPrChange w:id="51" w:author="Mary O'Connor" w:date="2017-02-20T10:29:00Z">
+            <w:tcPrChange w:id="57" w:author="Mary O'Connor" w:date="2017-02-20T10:29:00Z">
               <w:tcPr>
                 <w:tcW w:w="1078" w:type="dxa"/>
               </w:tcPr>
@@ -930,167 +954,16 @@
             <w:pPr>
               <w:jc w:val="center"/>
             </w:pPr>
-            <w:r>
-              <w:t>0.72</w:t>
-            </w:r>
-          </w:p>
-        </w:tc>
-        <w:tc>
-          <w:tcPr>
-            <w:tcW w:w="1098" w:type="dxa"/>
-            <w:tcPrChange w:id="52" w:author="Mary O'Connor" w:date="2017-02-20T10:29:00Z">
-              <w:tcPr>
-                <w:tcW w:w="1098" w:type="dxa"/>
-              </w:tcPr>
-            </w:tcPrChange>
-          </w:tcPr>
-          <w:p>
-            <w:pPr>
-              <w:jc w:val="center"/>
-            </w:pPr>
-            <w:ins w:id="53" w:author="John" w:date="2017-02-22T11:07:00Z">
+            <w:del w:id="58" w:author="John" w:date="2017-02-27T11:09:00Z">
               <w:r>
-                <w:t>50.55</w:t>
+                <w:delText>0.72</w:delText>
+              </w:r>
+            </w:del>
+            <w:ins w:id="59" w:author="John" w:date="2017-02-27T11:09:00Z">
+              <w:r>
+                <w:t>2.41</w:t>
               </w:r>
             </w:ins>
-          </w:p>
-        </w:tc>
-        <w:tc>
-          <w:tcPr>
-            <w:tcW w:w="1145" w:type="dxa"/>
-            <w:tcPrChange w:id="54" w:author="Mary O'Connor" w:date="2017-02-20T10:29:00Z">
-              <w:tcPr>
-                <w:tcW w:w="1145" w:type="dxa"/>
-              </w:tcPr>
-            </w:tcPrChange>
-          </w:tcPr>
-          <w:p>
-            <w:pPr>
-              <w:jc w:val="center"/>
-            </w:pPr>
-            <w:r>
-              <w:t>22</w:t>
-            </w:r>
-          </w:p>
-        </w:tc>
-        <w:tc>
-          <w:tcPr>
-            <w:tcW w:w="1679" w:type="dxa"/>
-            <w:tcPrChange w:id="55" w:author="Mary O'Connor" w:date="2017-02-20T10:29:00Z">
-              <w:tcPr>
-                <w:tcW w:w="1679" w:type="dxa"/>
-              </w:tcPr>
-            </w:tcPrChange>
-          </w:tcPr>
-          <w:p>
-            <w:pPr>
-              <w:jc w:val="center"/>
-              <w:rPr>
-                <w:b/>
-              </w:rPr>
-            </w:pPr>
-            <w:r>
-              <w:rPr>
-                <w:b/>
-              </w:rPr>
-              <w:t xml:space="preserve">0.57 </w:t>
-            </w:r>
-          </w:p>
-          <w:p>
-            <w:pPr>
-              <w:jc w:val="center"/>
-              <w:rPr>
-                <w:b/>
-              </w:rPr>
-            </w:pPr>
-            <w:r>
-              <w:rPr>
-                <w:b/>
-              </w:rPr>
-              <w:t>(0.51 – 0.64)</w:t>
-            </w:r>
-          </w:p>
-        </w:tc>
-        <w:tc>
-          <w:tcPr>
-            <w:tcW w:w="1559" w:type="dxa"/>
-            <w:tcPrChange w:id="56" w:author="Mary O'Connor" w:date="2017-02-20T10:29:00Z">
-              <w:tcPr>
-                <w:tcW w:w="1559" w:type="dxa"/>
-              </w:tcPr>
-            </w:tcPrChange>
-          </w:tcPr>
-          <w:p>
-            <w:pPr>
-              <w:jc w:val="center"/>
-            </w:pPr>
-            <w:r>
-              <w:t>29.4</w:t>
-            </w:r>
-          </w:p>
-          <w:p>
-            <w:pPr>
-              <w:jc w:val="center"/>
-              <w:rPr>
-                <w:vertAlign w:val="superscript"/>
-              </w:rPr>
-            </w:pPr>
-            <w:r>
-              <w:t>(19.6, 39.2)</w:t>
-            </w:r>
-          </w:p>
-        </w:tc>
-        <w:tc>
-          <w:tcPr>
-            <w:tcW w:w="1418" w:type="dxa"/>
-            <w:tcPrChange w:id="57" w:author="Mary O'Connor" w:date="2017-02-20T10:29:00Z">
-              <w:tcPr>
-                <w:tcW w:w="1418" w:type="dxa"/>
-              </w:tcPr>
-            </w:tcPrChange>
-          </w:tcPr>
-          <w:p>
-            <w:pPr>
-              <w:jc w:val="center"/>
-            </w:pPr>
-            <w:r>
-              <w:t>93</w:t>
-            </w:r>
-          </w:p>
-        </w:tc>
-      </w:tr>
-      <w:tr>
-        <w:tc>
-          <w:tcPr>
-            <w:tcW w:w="678" w:type="dxa"/>
-            <w:tcPrChange w:id="58" w:author="Mary O'Connor" w:date="2017-02-20T10:29:00Z">
-              <w:tcPr>
-                <w:tcW w:w="678" w:type="dxa"/>
-              </w:tcPr>
-            </w:tcPrChange>
-          </w:tcPr>
-          <w:p>
-            <w:r>
-              <w:t>NB</w:t>
-            </w:r>
-          </w:p>
-        </w:tc>
-        <w:tc>
-          <w:tcPr>
-            <w:tcW w:w="1078" w:type="dxa"/>
-            <w:tcPrChange w:id="59" w:author="Mary O'Connor" w:date="2017-02-20T10:29:00Z">
-              <w:tcPr>
-                <w:tcW w:w="1078" w:type="dxa"/>
-              </w:tcPr>
-            </w:tcPrChange>
-          </w:tcPr>
-          <w:p>
-            <w:pPr>
-              <w:jc w:val="center"/>
-            </w:pPr>
-            <w:r>
-              <w:t>2.70</w:t>
-            </w:r>
           </w:p>
         </w:tc>
         <w:tc>
@@ -1108,7 +981,7 @@
             </w:pPr>
             <w:ins w:id="61" w:author="John" w:date="2017-02-22T11:07:00Z">
               <w:r>
-                <w:t>68.72</w:t>
+                <w:t>50.55</w:t>
               </w:r>
             </w:ins>
           </w:p>
@@ -1127,7 +1000,7 @@
               <w:jc w:val="center"/>
             </w:pPr>
             <w:r>
-              <w:t>16</w:t>
+              <w:t>22</w:t>
             </w:r>
           </w:p>
         </w:tc>
@@ -1143,17 +1016,29 @@
           <w:p>
             <w:pPr>
               <w:jc w:val="center"/>
-            </w:pPr>
-            <w:r>
-              <w:t xml:space="preserve">0.46 </w:t>
-            </w:r>
-          </w:p>
-          <w:p>
-            <w:pPr>
-              <w:jc w:val="center"/>
-            </w:pPr>
-            <w:r>
-              <w:t>(0.28 – 0.64)</w:t>
+              <w:rPr>
+                <w:b/>
+              </w:rPr>
+            </w:pPr>
+            <w:r>
+              <w:rPr>
+                <w:b/>
+              </w:rPr>
+              <w:t xml:space="preserve">0.57 </w:t>
+            </w:r>
+          </w:p>
+          <w:p>
+            <w:pPr>
+              <w:jc w:val="center"/>
+              <w:rPr>
+                <w:b/>
+              </w:rPr>
+            </w:pPr>
+            <w:r>
+              <w:rPr>
+                <w:b/>
+              </w:rPr>
+              <w:t>(0.51 – 0.64)</w:t>
             </w:r>
           </w:p>
         </w:tc>
@@ -1171,7 +1056,7 @@
               <w:jc w:val="center"/>
             </w:pPr>
             <w:r>
-              <w:t>19.0</w:t>
+              <w:t>29.4</w:t>
             </w:r>
           </w:p>
           <w:p>
@@ -1182,7 +1067,7 @@
               </w:rPr>
             </w:pPr>
             <w:r>
-              <w:t>(10.7, 27.3)</w:t>
+              <w:t>(19.6, 39.2)</w:t>
             </w:r>
           </w:p>
         </w:tc>
@@ -1200,7 +1085,7 @@
               <w:jc w:val="center"/>
             </w:pPr>
             <w:r>
-              <w:t>88</w:t>
+              <w:t>93</w:t>
             </w:r>
           </w:p>
         </w:tc>
@@ -1217,7 +1102,7 @@
           </w:tcPr>
           <w:p>
             <w:r>
-              <w:t>CB</w:t>
+              <w:t>NB</w:t>
             </w:r>
           </w:p>
         </w:tc>
@@ -1234,15 +1119,22 @@
             <w:pPr>
               <w:jc w:val="center"/>
             </w:pPr>
-            <w:r>
-              <w:t>0.50</w:t>
-            </w:r>
+            <w:del w:id="68" w:author="John" w:date="2017-02-27T11:09:00Z">
+              <w:r>
+                <w:delText>2.70</w:delText>
+              </w:r>
+            </w:del>
+            <w:ins w:id="69" w:author="John" w:date="2017-02-27T11:09:00Z">
+              <w:r>
+                <w:t>11.33</w:t>
+              </w:r>
+            </w:ins>
           </w:p>
         </w:tc>
         <w:tc>
           <w:tcPr>
             <w:tcW w:w="1098" w:type="dxa"/>
-            <w:tcPrChange w:id="68" w:author="Mary O'Connor" w:date="2017-02-20T10:29:00Z">
+            <w:tcPrChange w:id="70" w:author="Mary O'Connor" w:date="2017-02-20T10:29:00Z">
               <w:tcPr>
                 <w:tcW w:w="1098" w:type="dxa"/>
               </w:tcPr>
@@ -1252,7 +1144,160 @@
             <w:pPr>
               <w:jc w:val="center"/>
             </w:pPr>
-            <w:ins w:id="69" w:author="John" w:date="2017-02-22T11:07:00Z">
+            <w:ins w:id="71" w:author="John" w:date="2017-02-22T11:07:00Z">
+              <w:r>
+                <w:t>68.72</w:t>
+              </w:r>
+            </w:ins>
+          </w:p>
+        </w:tc>
+        <w:tc>
+          <w:tcPr>
+            <w:tcW w:w="1145" w:type="dxa"/>
+            <w:tcPrChange w:id="72" w:author="Mary O'Connor" w:date="2017-02-20T10:29:00Z">
+              <w:tcPr>
+                <w:tcW w:w="1145" w:type="dxa"/>
+              </w:tcPr>
+            </w:tcPrChange>
+          </w:tcPr>
+          <w:p>
+            <w:pPr>
+              <w:jc w:val="center"/>
+            </w:pPr>
+            <w:r>
+              <w:t>16</w:t>
+            </w:r>
+          </w:p>
+        </w:tc>
+        <w:tc>
+          <w:tcPr>
+            <w:tcW w:w="1679" w:type="dxa"/>
+            <w:tcPrChange w:id="73" w:author="Mary O'Connor" w:date="2017-02-20T10:29:00Z">
+              <w:tcPr>
+                <w:tcW w:w="1679" w:type="dxa"/>
+              </w:tcPr>
+            </w:tcPrChange>
+          </w:tcPr>
+          <w:p>
+            <w:pPr>
+              <w:jc w:val="center"/>
+            </w:pPr>
+            <w:r>
+              <w:t xml:space="preserve">0.46 </w:t>
+            </w:r>
+          </w:p>
+          <w:p>
+            <w:pPr>
+              <w:jc w:val="center"/>
+            </w:pPr>
+            <w:r>
+              <w:t>(0.28 – 0.64)</w:t>
+            </w:r>
+          </w:p>
+        </w:tc>
+        <w:tc>
+          <w:tcPr>
+            <w:tcW w:w="1559" w:type="dxa"/>
+            <w:tcPrChange w:id="74" w:author="Mary O'Connor" w:date="2017-02-20T10:29:00Z">
+              <w:tcPr>
+                <w:tcW w:w="1559" w:type="dxa"/>
+              </w:tcPr>
+            </w:tcPrChange>
+          </w:tcPr>
+          <w:p>
+            <w:pPr>
+              <w:jc w:val="center"/>
+            </w:pPr>
+            <w:r>
+              <w:t>19.0</w:t>
+            </w:r>
+          </w:p>
+          <w:p>
+            <w:pPr>
+              <w:jc w:val="center"/>
+              <w:rPr>
+                <w:vertAlign w:val="superscript"/>
+              </w:rPr>
+            </w:pPr>
+            <w:r>
+              <w:t>(10.7, 27.3)</w:t>
+            </w:r>
+          </w:p>
+        </w:tc>
+        <w:tc>
+          <w:tcPr>
+            <w:tcW w:w="1418" w:type="dxa"/>
+            <w:tcPrChange w:id="75" w:author="Mary O'Connor" w:date="2017-02-20T10:29:00Z">
+              <w:tcPr>
+                <w:tcW w:w="1418" w:type="dxa"/>
+              </w:tcPr>
+            </w:tcPrChange>
+          </w:tcPr>
+          <w:p>
+            <w:pPr>
+              <w:jc w:val="center"/>
+            </w:pPr>
+            <w:r>
+              <w:t>88</w:t>
+            </w:r>
+          </w:p>
+        </w:tc>
+      </w:tr>
+      <w:tr>
+        <w:tc>
+          <w:tcPr>
+            <w:tcW w:w="678" w:type="dxa"/>
+            <w:tcPrChange w:id="76" w:author="Mary O'Connor" w:date="2017-02-20T10:29:00Z">
+              <w:tcPr>
+                <w:tcW w:w="678" w:type="dxa"/>
+              </w:tcPr>
+            </w:tcPrChange>
+          </w:tcPr>
+          <w:p>
+            <w:r>
+              <w:t>CB</w:t>
+            </w:r>
+          </w:p>
+        </w:tc>
+        <w:tc>
+          <w:tcPr>
+            <w:tcW w:w="1078" w:type="dxa"/>
+            <w:tcPrChange w:id="77" w:author="Mary O'Connor" w:date="2017-02-20T10:29:00Z">
+              <w:tcPr>
+                <w:tcW w:w="1078" w:type="dxa"/>
+              </w:tcPr>
+            </w:tcPrChange>
+          </w:tcPr>
+          <w:p>
+            <w:pPr>
+              <w:jc w:val="center"/>
+            </w:pPr>
+            <w:del w:id="78" w:author="John" w:date="2017-02-27T11:09:00Z">
+              <w:r>
+                <w:delText>0.50</w:delText>
+              </w:r>
+            </w:del>
+            <w:ins w:id="79" w:author="John" w:date="2017-02-27T11:09:00Z">
+              <w:r>
+                <w:t>1.02</w:t>
+              </w:r>
+            </w:ins>
+          </w:p>
+        </w:tc>
+        <w:tc>
+          <w:tcPr>
+            <w:tcW w:w="1098" w:type="dxa"/>
+            <w:tcPrChange w:id="80" w:author="Mary O'Connor" w:date="2017-02-20T10:29:00Z">
+              <w:tcPr>
+                <w:tcW w:w="1098" w:type="dxa"/>
+              </w:tcPr>
+            </w:tcPrChange>
+          </w:tcPr>
+          <w:p>
+            <w:pPr>
+              <w:jc w:val="center"/>
+            </w:pPr>
+            <w:ins w:id="81" w:author="John" w:date="2017-02-22T11:07:00Z">
               <w:r>
                 <w:t>24.85</w:t>
               </w:r>
@@ -1262,7 +1307,7 @@
         <w:tc>
           <w:tcPr>
             <w:tcW w:w="1145" w:type="dxa"/>
-            <w:tcPrChange w:id="70" w:author="Mary O'Connor" w:date="2017-02-20T10:29:00Z">
+            <w:tcPrChange w:id="82" w:author="Mary O'Connor" w:date="2017-02-20T10:29:00Z">
               <w:tcPr>
                 <w:tcW w:w="1145" w:type="dxa"/>
               </w:tcPr>
@@ -1280,7 +1325,7 @@
         <w:tc>
           <w:tcPr>
             <w:tcW w:w="1679" w:type="dxa"/>
-            <w:tcPrChange w:id="71" w:author="Mary O'Connor" w:date="2017-02-20T10:29:00Z">
+            <w:tcPrChange w:id="83" w:author="Mary O'Connor" w:date="2017-02-20T10:29:00Z">
               <w:tcPr>
                 <w:tcW w:w="1679" w:type="dxa"/>
               </w:tcPr>
@@ -1306,7 +1351,7 @@
         <w:tc>
           <w:tcPr>
             <w:tcW w:w="1559" w:type="dxa"/>
-            <w:tcPrChange w:id="72" w:author="Mary O'Connor" w:date="2017-02-20T10:29:00Z">
+            <w:tcPrChange w:id="84" w:author="Mary O'Connor" w:date="2017-02-20T10:29:00Z">
               <w:tcPr>
                 <w:tcW w:w="1559" w:type="dxa"/>
               </w:tcPr>
@@ -1335,7 +1380,7 @@
         <w:tc>
           <w:tcPr>
             <w:tcW w:w="1418" w:type="dxa"/>
-            <w:tcPrChange w:id="73" w:author="Mary O'Connor" w:date="2017-02-20T10:29:00Z">
+            <w:tcPrChange w:id="85" w:author="Mary O'Connor" w:date="2017-02-20T10:29:00Z">
               <w:tcPr>
                 <w:tcW w:w="1418" w:type="dxa"/>
               </w:tcPr>
@@ -1355,7 +1400,7 @@
         <w:tc>
           <w:tcPr>
             <w:tcW w:w="678" w:type="dxa"/>
-            <w:tcPrChange w:id="74" w:author="Mary O'Connor" w:date="2017-02-20T10:29:00Z">
+            <w:tcPrChange w:id="86" w:author="Mary O'Connor" w:date="2017-02-20T10:29:00Z">
               <w:tcPr>
                 <w:tcW w:w="678" w:type="dxa"/>
               </w:tcPr>
@@ -1370,7 +1415,7 @@
         <w:tc>
           <w:tcPr>
             <w:tcW w:w="1078" w:type="dxa"/>
-            <w:tcPrChange w:id="75" w:author="Mary O'Connor" w:date="2017-02-20T10:29:00Z">
+            <w:tcPrChange w:id="87" w:author="Mary O'Connor" w:date="2017-02-20T10:29:00Z">
               <w:tcPr>
                 <w:tcW w:w="1078" w:type="dxa"/>
               </w:tcPr>
@@ -1380,12 +1425,17 @@
             <w:pPr>
               <w:jc w:val="center"/>
             </w:pPr>
+            <w:ins w:id="88" w:author="John" w:date="2017-02-27T11:09:00Z">
+              <w:r>
+                <w:t>0.61</w:t>
+              </w:r>
+            </w:ins>
           </w:p>
         </w:tc>
         <w:tc>
           <w:tcPr>
             <w:tcW w:w="1098" w:type="dxa"/>
-            <w:tcPrChange w:id="76" w:author="Mary O'Connor" w:date="2017-02-20T10:29:00Z">
+            <w:tcPrChange w:id="89" w:author="Mary O'Connor" w:date="2017-02-20T10:29:00Z">
               <w:tcPr>
                 <w:tcW w:w="1098" w:type="dxa"/>
               </w:tcPr>
@@ -1395,7 +1445,7 @@
             <w:pPr>
               <w:jc w:val="center"/>
             </w:pPr>
-            <w:ins w:id="77" w:author="John" w:date="2017-02-22T11:07:00Z">
+            <w:ins w:id="90" w:author="John" w:date="2017-02-22T11:07:00Z">
               <w:r>
                 <w:t>51.59</w:t>
               </w:r>
@@ -1405,7 +1455,7 @@
         <w:tc>
           <w:tcPr>
             <w:tcW w:w="1145" w:type="dxa"/>
-            <w:tcPrChange w:id="78" w:author="Mary O'Connor" w:date="2017-02-20T10:29:00Z">
+            <w:tcPrChange w:id="91" w:author="Mary O'Connor" w:date="2017-02-20T10:29:00Z">
               <w:tcPr>
                 <w:tcW w:w="1145" w:type="dxa"/>
               </w:tcPr>
@@ -1423,7 +1473,7 @@
         <w:tc>
           <w:tcPr>
             <w:tcW w:w="1679" w:type="dxa"/>
-            <w:tcPrChange w:id="79" w:author="Mary O'Connor" w:date="2017-02-20T10:29:00Z">
+            <w:tcPrChange w:id="92" w:author="Mary O'Connor" w:date="2017-02-20T10:29:00Z">
               <w:tcPr>
                 <w:tcW w:w="1679" w:type="dxa"/>
               </w:tcPr>
@@ -1449,7 +1499,7 @@
         <w:tc>
           <w:tcPr>
             <w:tcW w:w="1559" w:type="dxa"/>
-            <w:tcPrChange w:id="80" w:author="Mary O'Connor" w:date="2017-02-20T10:29:00Z">
+            <w:tcPrChange w:id="93" w:author="Mary O'Connor" w:date="2017-02-20T10:29:00Z">
               <w:tcPr>
                 <w:tcW w:w="1559" w:type="dxa"/>
               </w:tcPr>
@@ -1478,7 +1528,7 @@
         <w:tc>
           <w:tcPr>
             <w:tcW w:w="1418" w:type="dxa"/>
-            <w:tcPrChange w:id="81" w:author="Mary O'Connor" w:date="2017-02-20T10:29:00Z">
+            <w:tcPrChange w:id="94" w:author="Mary O'Connor" w:date="2017-02-20T10:29:00Z">
               <w:tcPr>
                 <w:tcW w:w="1418" w:type="dxa"/>
               </w:tcPr>
@@ -1498,7 +1548,7 @@
         <w:tc>
           <w:tcPr>
             <w:tcW w:w="678" w:type="dxa"/>
-            <w:tcPrChange w:id="82" w:author="Mary O'Connor" w:date="2017-02-20T10:29:00Z">
+            <w:tcPrChange w:id="95" w:author="Mary O'Connor" w:date="2017-02-20T10:29:00Z">
               <w:tcPr>
                 <w:tcW w:w="678" w:type="dxa"/>
               </w:tcPr>
@@ -1513,7 +1563,7 @@
         <w:tc>
           <w:tcPr>
             <w:tcW w:w="1078" w:type="dxa"/>
-            <w:tcPrChange w:id="83" w:author="Mary O'Connor" w:date="2017-02-20T10:29:00Z">
+            <w:tcPrChange w:id="96" w:author="Mary O'Connor" w:date="2017-02-20T10:29:00Z">
               <w:tcPr>
                 <w:tcW w:w="1078" w:type="dxa"/>
               </w:tcPr>
@@ -1523,12 +1573,17 @@
             <w:pPr>
               <w:jc w:val="center"/>
             </w:pPr>
+            <w:ins w:id="97" w:author="John" w:date="2017-02-27T11:09:00Z">
+              <w:r>
+                <w:t>0.95</w:t>
+              </w:r>
+            </w:ins>
           </w:p>
         </w:tc>
         <w:tc>
           <w:tcPr>
             <w:tcW w:w="1098" w:type="dxa"/>
-            <w:tcPrChange w:id="84" w:author="Mary O'Connor" w:date="2017-02-20T10:29:00Z">
+            <w:tcPrChange w:id="98" w:author="Mary O'Connor" w:date="2017-02-20T10:29:00Z">
               <w:tcPr>
                 <w:tcW w:w="1098" w:type="dxa"/>
               </w:tcPr>
@@ -1538,7 +1593,7 @@
             <w:pPr>
               <w:jc w:val="center"/>
             </w:pPr>
-            <w:ins w:id="85" w:author="John" w:date="2017-02-22T11:07:00Z">
+            <w:ins w:id="99" w:author="John" w:date="2017-02-22T11:07:00Z">
               <w:r>
                 <w:t>29.41</w:t>
               </w:r>
@@ -1548,7 +1603,7 @@
         <w:tc>
           <w:tcPr>
             <w:tcW w:w="1145" w:type="dxa"/>
-            <w:tcPrChange w:id="86" w:author="Mary O'Connor" w:date="2017-02-20T10:29:00Z">
+            <w:tcPrChange w:id="100" w:author="Mary O'Connor" w:date="2017-02-20T10:29:00Z">
               <w:tcPr>
                 <w:tcW w:w="1145" w:type="dxa"/>
               </w:tcPr>
@@ -1566,7 +1621,7 @@
         <w:tc>
           <w:tcPr>
             <w:tcW w:w="1679" w:type="dxa"/>
-            <w:tcPrChange w:id="87" w:author="Mary O'Connor" w:date="2017-02-20T10:29:00Z">
+            <w:tcPrChange w:id="101" w:author="Mary O'Connor" w:date="2017-02-20T10:29:00Z">
               <w:tcPr>
                 <w:tcW w:w="1679" w:type="dxa"/>
               </w:tcPr>
@@ -1604,7 +1659,7 @@
         <w:tc>
           <w:tcPr>
             <w:tcW w:w="1559" w:type="dxa"/>
-            <w:tcPrChange w:id="88" w:author="Mary O'Connor" w:date="2017-02-20T10:29:00Z">
+            <w:tcPrChange w:id="102" w:author="Mary O'Connor" w:date="2017-02-20T10:29:00Z">
               <w:tcPr>
                 <w:tcW w:w="1559" w:type="dxa"/>
               </w:tcPr>
@@ -1633,7 +1688,7 @@
         <w:tc>
           <w:tcPr>
             <w:tcW w:w="1418" w:type="dxa"/>
-            <w:tcPrChange w:id="89" w:author="Mary O'Connor" w:date="2017-02-20T10:29:00Z">
+            <w:tcPrChange w:id="103" w:author="Mary O'Connor" w:date="2017-02-20T10:29:00Z">
               <w:tcPr>
                 <w:tcW w:w="1418" w:type="dxa"/>
               </w:tcPr>
@@ -1696,7 +1751,7 @@
         </w:rPr>
         <w:t>] [add a symbol to indicate grazer]</w:t>
       </w:r>
-      <w:ins w:id="90" w:author="Mary O'Connor" w:date="2017-02-14T10:44:00Z">
+      <w:ins w:id="104" w:author="Mary O'Connor" w:date="2017-02-14T10:44:00Z">
         <w:r>
           <w:rPr>
             <w:color w:val="000000"/>
@@ -14108,7 +14163,7 @@
         </w:rPr>
         <w:t>Fi</w:t>
       </w:r>
-      <w:commentRangeStart w:id="91"/>
+      <w:commentRangeStart w:id="105"/>
       <w:r>
         <w:rPr>
           <w:rFonts w:ascii="Times" w:eastAsia="Times New Roman" w:hAnsi="Times"/>
@@ -14118,19 +14173,19 @@
         </w:rPr>
         <w:t>gures</w:t>
       </w:r>
-      <w:commentRangeEnd w:id="91"/>
+      <w:commentRangeEnd w:id="105"/>
       <w:r>
         <w:rPr>
           <w:rStyle w:val="CommentReference"/>
         </w:rPr>
-        <w:commentReference w:id="91"/>
+        <w:commentReference w:id="105"/>
       </w:r>
     </w:p>
     <w:p>
       <w:pPr>
         <w:spacing w:line="480" w:lineRule="auto"/>
         <w:rPr>
-          <w:ins w:id="92" w:author="John" w:date="2017-02-22T15:01:00Z"/>
+          <w:ins w:id="106" w:author="John" w:date="2017-02-22T15:01:00Z"/>
           <w:rFonts w:ascii="Times" w:hAnsi="Times"/>
           <w:color w:val="000000"/>
         </w:rPr>
@@ -14199,7 +14254,7 @@
         </w:rPr>
         <w:t>Eelgrass meadows sampled during summer 2012 between Alberni Inlet (red star) and the Pacific Ocean southwest of Dodger Channel (DC). Five meadows were sampled in May, July and August (red dots), while four additional meadows were sampled once in midsummer (yellow dots).   WI = Wizard Islet, BE = Bald Eagle Cove, EI = Ellis Island, RP = Robber’s Passage, NB = Numukamis Bay, CB = Crick</w:t>
       </w:r>
-      <w:ins w:id="93" w:author="Ross Whippo" w:date="2017-01-11T20:37:00Z">
+      <w:ins w:id="107" w:author="Ross Whippo" w:date="2017-01-11T20:37:00Z">
         <w:r>
           <w:rPr>
             <w:rFonts w:ascii="Times" w:hAnsi="Times"/>
@@ -14220,7 +14275,7 @@
       <w:pPr>
         <w:spacing w:line="480" w:lineRule="auto"/>
         <w:rPr>
-          <w:ins w:id="94" w:author="John" w:date="2017-02-22T14:47:00Z"/>
+          <w:ins w:id="108" w:author="John" w:date="2017-02-22T14:47:00Z"/>
           <w:rFonts w:ascii="Times" w:hAnsi="Times"/>
           <w:color w:val="000000"/>
         </w:rPr>
@@ -14230,7 +14285,7 @@
       <w:pPr>
         <w:spacing w:line="480" w:lineRule="auto"/>
         <w:rPr>
-          <w:ins w:id="95" w:author="John" w:date="2017-02-22T15:13:00Z"/>
+          <w:ins w:id="109" w:author="John" w:date="2017-02-22T15:13:00Z"/>
           <w:rFonts w:ascii="Times" w:hAnsi="Times"/>
           <w:color w:val="000000"/>
         </w:rPr>
@@ -14240,13 +14295,13 @@
       <w:pPr>
         <w:spacing w:line="480" w:lineRule="auto"/>
         <w:rPr>
-          <w:ins w:id="96" w:author="John" w:date="2017-02-22T15:13:00Z"/>
+          <w:ins w:id="110" w:author="John" w:date="2017-02-22T15:13:00Z"/>
           <w:rFonts w:ascii="Times" w:hAnsi="Times"/>
           <w:color w:val="000000"/>
         </w:rPr>
       </w:pPr>
-      <w:commentRangeStart w:id="97"/>
-      <w:ins w:id="98" w:author="John" w:date="2017-02-22T15:13:00Z">
+      <w:commentRangeStart w:id="111"/>
+      <w:ins w:id="112" w:author="John" w:date="2017-02-22T15:13:00Z">
         <w:r>
           <w:rPr>
             <w:rFonts w:ascii="Times" w:hAnsi="Times"/>
@@ -14256,10 +14311,10 @@
           </w:rPr>
           <w:lastRenderedPageBreak/>
           <w:drawing>
-            <wp:inline distT="0" distB="0" distL="0" distR="0" wp14:anchorId="71068358" wp14:editId="221EA778">
+            <wp:inline distT="0" distB="0" distL="0" distR="0" wp14:anchorId="71068358" wp14:editId="7D9A817F">
               <wp:extent cx="5676900" cy="5676900"/>
               <wp:effectExtent l="0" t="0" r="0" b="0"/>
-              <wp:docPr id="8" name="Picture 8" descr="C:\Users\jcristia\AppData\Local\Microsoft\Windows\INetCacheContent.Word\Bamfield_review_170221_BW.PNG"/>
+              <wp:docPr id="8" name="Picture 8"/>
               <wp:cNvGraphicFramePr>
                 <a:graphicFrameLocks xmlns:a="http://schemas.openxmlformats.org/drawingml/2006/main" noChangeAspect="1"/>
               </wp:cNvGraphicFramePr>
@@ -14273,14 +14328,7 @@
                       </pic:cNvPicPr>
                     </pic:nvPicPr>
                     <pic:blipFill>
-                      <a:blip r:embed="rId9">
-                        <a:extLst>
-                          <a:ext uri="{28A0092B-C50C-407E-A947-70E740481C1C}">
-                            <a14:useLocalDpi xmlns:a14="http://schemas.microsoft.com/office/drawing/2010/main" val="0"/>
-                          </a:ext>
-                        </a:extLst>
-                      </a:blip>
-                      <a:srcRect/>
+                      <a:blip r:embed="rId9"/>
                       <a:stretch>
                         <a:fillRect/>
                       </a:stretch>
@@ -14305,15 +14353,15 @@
           </w:drawing>
         </w:r>
       </w:ins>
-      <w:commentRangeEnd w:id="97"/>
-      <w:ins w:id="99" w:author="John" w:date="2017-02-22T15:16:00Z">
+      <w:commentRangeEnd w:id="111"/>
+      <w:ins w:id="113" w:author="John" w:date="2017-02-27T11:22:00Z">
         <w:r>
           <w:rPr>
             <w:rStyle w:val="CommentReference"/>
             <w:rFonts w:asciiTheme="minorHAnsi" w:eastAsiaTheme="minorHAnsi" w:hAnsiTheme="minorHAnsi" w:cstheme="minorBidi"/>
             <w:lang w:val="en-CA"/>
           </w:rPr>
-          <w:commentReference w:id="97"/>
+          <w:commentReference w:id="111"/>
         </w:r>
       </w:ins>
     </w:p>
@@ -14321,7 +14369,7 @@
       <w:pPr>
         <w:spacing w:line="480" w:lineRule="auto"/>
         <w:rPr>
-          <w:ins w:id="100" w:author="John" w:date="2017-02-22T15:02:00Z"/>
+          <w:ins w:id="114" w:author="John" w:date="2017-02-22T15:02:00Z"/>
           <w:rFonts w:ascii="Times" w:hAnsi="Times"/>
           <w:color w:val="000000"/>
         </w:rPr>
@@ -14334,8 +14382,9 @@
         <w:lastRenderedPageBreak/>
         <w:t xml:space="preserve">  </w:t>
       </w:r>
-      <w:commentRangeStart w:id="101"/>
-      <w:ins w:id="102" w:author="John" w:date="2017-02-22T14:47:00Z">
+      <w:bookmarkStart w:id="115" w:name="_GoBack"/>
+      <w:commentRangeStart w:id="116"/>
+      <w:ins w:id="117" w:author="John" w:date="2017-02-22T14:47:00Z">
         <w:r>
           <w:rPr>
             <w:rFonts w:ascii="Times" w:hAnsi="Times"/>
@@ -14343,7 +14392,7 @@
             <w:lang w:val="en-CA" w:eastAsia="en-CA"/>
           </w:rPr>
           <w:drawing>
-            <wp:inline distT="0" distB="0" distL="0" distR="0" wp14:anchorId="516690C8" wp14:editId="5B590B82">
+            <wp:inline distT="0" distB="0" distL="0" distR="0" wp14:anchorId="516690C8" wp14:editId="347D738E">
               <wp:extent cx="5457825" cy="5457825"/>
               <wp:effectExtent l="0" t="0" r="9525" b="9525"/>
               <wp:docPr id="7" name="Picture 7"/>
@@ -14385,15 +14434,16 @@
           </w:drawing>
         </w:r>
       </w:ins>
-      <w:commentRangeEnd w:id="101"/>
-      <w:ins w:id="103" w:author="John" w:date="2017-02-22T15:19:00Z">
+      <w:bookmarkEnd w:id="115"/>
+      <w:commentRangeEnd w:id="116"/>
+      <w:ins w:id="118" w:author="John" w:date="2017-02-22T15:19:00Z">
         <w:r>
           <w:rPr>
             <w:rStyle w:val="CommentReference"/>
             <w:rFonts w:asciiTheme="minorHAnsi" w:eastAsiaTheme="minorHAnsi" w:hAnsiTheme="minorHAnsi" w:cstheme="minorBidi"/>
             <w:lang w:val="en-CA"/>
           </w:rPr>
-          <w:commentReference w:id="101"/>
+          <w:commentReference w:id="116"/>
         </w:r>
       </w:ins>
     </w:p>
@@ -14401,7 +14451,7 @@
       <w:pPr>
         <w:spacing w:line="480" w:lineRule="auto"/>
         <w:rPr>
-          <w:ins w:id="104" w:author="John" w:date="2017-02-22T14:54:00Z"/>
+          <w:ins w:id="119" w:author="John" w:date="2017-02-22T14:54:00Z"/>
           <w:rFonts w:ascii="Times" w:hAnsi="Times"/>
           <w:color w:val="000000"/>
         </w:rPr>
@@ -14867,7 +14917,7 @@
           <w:noProof/>
         </w:rPr>
       </w:pPr>
-      <w:commentRangeStart w:id="105"/>
+      <w:commentRangeStart w:id="120"/>
       <w:r>
         <w:rPr>
           <w:b/>
@@ -14875,7 +14925,7 @@
         <w:lastRenderedPageBreak/>
         <w:t xml:space="preserve">Figure </w:t>
       </w:r>
-      <w:ins w:id="106" w:author="Mary O'Connor" w:date="2017-02-20T10:33:00Z">
+      <w:ins w:id="121" w:author="Mary O'Connor" w:date="2017-02-20T10:33:00Z">
         <w:r>
           <w:rPr>
             <w:b/>
@@ -14889,14 +14939,14 @@
         </w:rPr>
         <w:t xml:space="preserve">: </w:t>
       </w:r>
-      <w:commentRangeEnd w:id="105"/>
+      <w:commentRangeEnd w:id="120"/>
       <w:r>
         <w:rPr>
           <w:rStyle w:val="CommentReference"/>
           <w:rFonts w:asciiTheme="minorHAnsi" w:eastAsiaTheme="minorHAnsi" w:hAnsiTheme="minorHAnsi" w:cstheme="minorBidi"/>
           <w:lang w:val="en-CA"/>
         </w:rPr>
-        <w:commentReference w:id="105"/>
+        <w:commentReference w:id="120"/>
       </w:r>
       <w:r>
         <w:t>Beta diversity within all sites and time periods expressed as a) gamma/mean alpha, and b) mean Bray-Curtis dissimilarity among plots in May (A), June/July (B), and August (C).</w:t>
@@ -15440,7 +15490,7 @@
         </w:rPr>
         <w:t xml:space="preserve">Figure </w:t>
       </w:r>
-      <w:ins w:id="107" w:author="Mary O'Connor" w:date="2017-02-20T10:33:00Z">
+      <w:ins w:id="122" w:author="Mary O'Connor" w:date="2017-02-20T10:33:00Z">
         <w:r>
           <w:rPr>
             <w:rFonts w:ascii="Times" w:hAnsi="Times"/>
@@ -15553,7 +15603,7 @@
           <w:rFonts w:asciiTheme="minorHAnsi" w:hAnsiTheme="minorHAnsi"/>
           <w:sz w:val="22"/>
           <w:szCs w:val="22"/>
-          <w:rPrChange w:id="108" w:author="Ross Whippo" w:date="2017-01-14T13:16:00Z">
+          <w:rPrChange w:id="123" w:author="Ross Whippo" w:date="2017-01-14T13:16:00Z">
             <w:rPr>
               <w:rFonts w:ascii="Times" w:hAnsi="Times"/>
               <w:b/>
@@ -20563,7 +20613,7 @@
     <w:p>
       <w:pPr>
         <w:rPr>
-          <w:ins w:id="109" w:author="Ross Whippo" w:date="2017-02-17T10:51:00Z"/>
+          <w:ins w:id="124" w:author="Ross Whippo" w:date="2017-02-17T10:51:00Z"/>
           <w:rFonts w:ascii="Times" w:hAnsi="Times"/>
           <w:b/>
           <w:color w:val="000000"/>
@@ -22628,7 +22678,7 @@
         </w:rPr>
         <w:t>Mean temperature and salinity values with standard error (SE).</w:t>
       </w:r>
-      <w:ins w:id="110" w:author="Mary O'Connor" w:date="2017-02-19T06:54:00Z">
+      <w:ins w:id="125" w:author="Mary O'Connor" w:date="2017-02-19T06:54:00Z">
         <w:r>
           <w:rPr>
             <w:rFonts w:ascii="Times" w:hAnsi="Times"/>
@@ -23642,7 +23692,7 @@
     <w:p>
       <w:pPr>
         <w:rPr>
-          <w:ins w:id="111" w:author="Mary O'Connor" w:date="2017-01-07T16:19:00Z"/>
+          <w:ins w:id="126" w:author="Mary O'Connor" w:date="2017-01-07T16:19:00Z"/>
           <w:rFonts w:ascii="Times" w:hAnsi="Times"/>
           <w:b/>
         </w:rPr>
@@ -23697,7 +23747,7 @@
           </wp:inline>
         </w:drawing>
       </w:r>
-      <w:ins w:id="112" w:author="Ross Whippo" w:date="2017-02-18T11:59:00Z">
+      <w:ins w:id="127" w:author="Ross Whippo" w:date="2017-02-18T11:59:00Z">
         <w:r>
           <w:rPr>
             <w:rFonts w:ascii="Times" w:hAnsi="Times"/>
@@ -23706,7 +23756,7 @@
           <w:t xml:space="preserve">FIGURE S1: Raup-Crick dissimilarity within meadows across all sites for May (A), June/July (B), and August (C). </w:t>
         </w:r>
       </w:ins>
-      <w:ins w:id="113" w:author="Mary O'Connor" w:date="2017-01-07T16:19:00Z">
+      <w:ins w:id="128" w:author="Mary O'Connor" w:date="2017-01-07T16:19:00Z">
         <w:r>
           <w:rPr>
             <w:rFonts w:ascii="Times" w:hAnsi="Times"/>
@@ -23726,7 +23776,7 @@
     <w:p>
       <w:pPr>
         <w:rPr>
-          <w:ins w:id="114" w:author="Ross Whippo" w:date="2017-02-18T16:42:00Z"/>
+          <w:ins w:id="129" w:author="Ross Whippo" w:date="2017-02-18T16:42:00Z"/>
           <w:b/>
         </w:rPr>
       </w:pPr>
@@ -23734,7 +23784,7 @@
     <w:p>
       <w:pPr>
         <w:rPr>
-          <w:ins w:id="115" w:author="Ross Whippo" w:date="2017-02-18T16:42:00Z"/>
+          <w:ins w:id="130" w:author="Ross Whippo" w:date="2017-02-18T16:42:00Z"/>
           <w:b/>
         </w:rPr>
       </w:pPr>
@@ -23742,17 +23792,17 @@
     <w:p>
       <w:pPr>
         <w:rPr>
-          <w:ins w:id="116" w:author="Ross Whippo" w:date="2017-02-18T16:42:00Z"/>
+          <w:ins w:id="131" w:author="Ross Whippo" w:date="2017-02-18T16:42:00Z"/>
           <w:b/>
         </w:rPr>
       </w:pPr>
-      <w:ins w:id="117" w:author="Ross Whippo" w:date="2017-02-18T16:42:00Z">
+      <w:ins w:id="132" w:author="Ross Whippo" w:date="2017-02-18T16:42:00Z">
         <w:r>
           <w:rPr>
             <w:b/>
             <w:noProof/>
             <w:lang w:val="en-CA" w:eastAsia="en-CA"/>
-            <w:rPrChange w:id="118" w:author="Unknown">
+            <w:rPrChange w:id="133" w:author="Unknown">
               <w:rPr>
                 <w:noProof/>
                 <w:lang w:val="en-CA" w:eastAsia="en-CA"/>
@@ -23814,11 +23864,11 @@
     <w:p>
       <w:pPr>
         <w:rPr>
-          <w:ins w:id="119" w:author="Ross Whippo" w:date="2017-02-18T16:42:00Z"/>
+          <w:ins w:id="134" w:author="Ross Whippo" w:date="2017-02-18T16:42:00Z"/>
           <w:b/>
         </w:rPr>
       </w:pPr>
-      <w:ins w:id="120" w:author="Ross Whippo" w:date="2017-02-18T16:42:00Z">
+      <w:ins w:id="135" w:author="Ross Whippo" w:date="2017-02-18T16:42:00Z">
         <w:r>
           <w:rPr>
             <w:b/>
@@ -23826,7 +23876,7 @@
           <w:t xml:space="preserve">Figure S2: </w:t>
         </w:r>
       </w:ins>
-      <w:ins w:id="121" w:author="Ross Whippo" w:date="2017-02-18T16:43:00Z">
+      <w:ins w:id="136" w:author="Ross Whippo" w:date="2017-02-18T16:43:00Z">
         <w:r>
           <w:rPr>
             <w:b/>
@@ -23834,7 +23884,7 @@
           <w:t xml:space="preserve">nMDS of community composition and abundance in mid-summer across all sites using Bray-Curtis metric. </w:t>
         </w:r>
       </w:ins>
-      <w:ins w:id="122" w:author="Ross Whippo" w:date="2017-02-18T16:46:00Z">
+      <w:ins w:id="137" w:author="Ross Whippo" w:date="2017-02-18T16:46:00Z">
         <w:r>
           <w:rPr>
             <w:b/>
@@ -23846,7 +23896,7 @@
     <w:p>
       <w:pPr>
         <w:rPr>
-          <w:ins w:id="123" w:author="Ross Whippo" w:date="2017-02-18T16:42:00Z"/>
+          <w:ins w:id="138" w:author="Ross Whippo" w:date="2017-02-18T16:42:00Z"/>
           <w:b/>
         </w:rPr>
       </w:pPr>
@@ -23854,7 +23904,7 @@
     <w:p>
       <w:pPr>
         <w:rPr>
-          <w:ins w:id="124" w:author="Ross Whippo" w:date="2017-02-18T16:42:00Z"/>
+          <w:ins w:id="139" w:author="Ross Whippo" w:date="2017-02-18T16:42:00Z"/>
           <w:b/>
         </w:rPr>
       </w:pPr>
@@ -23862,7 +23912,7 @@
     <w:p>
       <w:pPr>
         <w:rPr>
-          <w:ins w:id="125" w:author="Ross Whippo" w:date="2017-02-18T16:42:00Z"/>
+          <w:ins w:id="140" w:author="Ross Whippo" w:date="2017-02-18T16:42:00Z"/>
           <w:b/>
         </w:rPr>
       </w:pPr>
@@ -23870,7 +23920,7 @@
     <w:p>
       <w:pPr>
         <w:rPr>
-          <w:ins w:id="126" w:author="Ross Whippo" w:date="2017-02-18T16:42:00Z"/>
+          <w:ins w:id="141" w:author="Ross Whippo" w:date="2017-02-18T16:42:00Z"/>
           <w:b/>
         </w:rPr>
       </w:pPr>
@@ -23881,19 +23931,19 @@
           <w:b/>
         </w:rPr>
       </w:pPr>
-      <w:commentRangeStart w:id="127"/>
+      <w:commentRangeStart w:id="142"/>
       <w:r>
         <w:rPr>
           <w:b/>
         </w:rPr>
         <w:t xml:space="preserve">TABLE 3: Values </w:t>
       </w:r>
-      <w:commentRangeEnd w:id="127"/>
+      <w:commentRangeEnd w:id="142"/>
       <w:r>
         <w:rPr>
           <w:rStyle w:val="CommentReference"/>
         </w:rPr>
-        <w:commentReference w:id="127"/>
+        <w:commentReference w:id="142"/>
       </w:r>
       <w:r>
         <w:rPr>
@@ -23935,7 +23985,7 @@
           <v:shape id="_x0000_i1025" type="#_x0000_t75" style="width:261pt;height:449.25pt" o:ole="">
             <v:imagedata r:id="rId23" o:title=""/>
           </v:shape>
-          <o:OLEObject Type="Embed" ProgID="Excel.Sheet.12" ShapeID="_x0000_i1025" DrawAspect="Content" ObjectID="_1549282017" r:id="rId24"/>
+          <o:OLEObject Type="Embed" ProgID="Excel.Sheet.12" ShapeID="_x0000_i1025" DrawAspect="Content" ObjectID="_1549699777" r:id="rId24"/>
         </w:object>
       </w:r>
     </w:p>
@@ -23972,7 +24022,7 @@
 
 <file path=word/comments.xml><?xml version="1.0" encoding="utf-8"?>
 <w:comments xmlns:wpc="http://schemas.microsoft.com/office/word/2010/wordprocessingCanvas" xmlns:cx="http://schemas.microsoft.com/office/drawing/2014/chartex" xmlns:cx1="http://schemas.microsoft.com/office/drawing/2015/9/8/chartex" xmlns:cx2="http://schemas.microsoft.com/office/drawing/2015/10/21/chartex" xmlns:cx3="http://schemas.microsoft.com/office/drawing/2016/5/9/chartex" xmlns:cx4="http://schemas.microsoft.com/office/drawing/2016/5/10/chartex" xmlns:cx5="http://schemas.microsoft.com/office/drawing/2016/5/11/chartex" xmlns:mc="http://schemas.openxmlformats.org/markup-compatibility/2006" xmlns:o="urn:schemas-microsoft-com:office:office" xmlns:r="http://schemas.openxmlformats.org/officeDocument/2006/relationships" xmlns:m="http://schemas.openxmlformats.org/officeDocument/2006/math" xmlns:v="urn:schemas-microsoft-com:vml" xmlns:wp14="http://schemas.microsoft.com/office/word/2010/wordprocessingDrawing" xmlns:wp="http://schemas.openxmlformats.org/drawingml/2006/wordprocessingDrawing" xmlns:w10="urn:schemas-microsoft-com:office:word" xmlns:w="http://schemas.openxmlformats.org/wordprocessingml/2006/main" xmlns:w14="http://schemas.microsoft.com/office/word/2010/wordml" xmlns:w15="http://schemas.microsoft.com/office/word/2012/wordml" xmlns:w16se="http://schemas.microsoft.com/office/word/2015/wordml/symex" xmlns:wpg="http://schemas.microsoft.com/office/word/2010/wordprocessingGroup" xmlns:wpi="http://schemas.microsoft.com/office/word/2010/wordprocessingInk" xmlns:wne="http://schemas.microsoft.com/office/word/2006/wordml" xmlns:wps="http://schemas.microsoft.com/office/word/2010/wordprocessingShape" mc:Ignorable="w14 w15 w16se wp14">
-  <w:comment w:id="8" w:author="Mary O'Connor" w:date="2017-02-20T10:23:00Z" w:initials="MO">
+  <w:comment w:id="7" w:author="Mary O'Connor" w:date="2017-02-20T10:23:00Z" w:initials="MO">
     <w:p>
       <w:pPr>
         <w:pStyle w:val="CommentText"/>
@@ -23988,7 +24038,7 @@
       </w:r>
     </w:p>
   </w:comment>
-  <w:comment w:id="9" w:author="Mary O'Connor" w:date="2017-02-20T10:23:00Z" w:initials="MO">
+  <w:comment w:id="8" w:author="Mary O'Connor" w:date="2017-02-20T10:23:00Z" w:initials="MO">
     <w:p>
       <w:pPr>
         <w:pStyle w:val="CommentText"/>
@@ -24004,7 +24054,7 @@
       </w:r>
     </w:p>
   </w:comment>
-  <w:comment w:id="11" w:author="Ross Whippo" w:date="2017-02-20T10:23:00Z" w:initials="RDBW">
+  <w:comment w:id="10" w:author="Ross Whippo" w:date="2017-02-20T10:23:00Z" w:initials="RDBW">
     <w:p>
       <w:pPr>
         <w:pStyle w:val="CommentText"/>
@@ -24020,7 +24070,7 @@
       </w:r>
     </w:p>
   </w:comment>
-  <w:comment w:id="15" w:author="Mary O'Connor" w:date="2017-02-20T10:23:00Z" w:initials="MO">
+  <w:comment w:id="14" w:author="Mary O'Connor" w:date="2017-02-20T10:23:00Z" w:initials="MO">
     <w:p>
       <w:pPr>
         <w:pStyle w:val="CommentText"/>
@@ -24036,7 +24086,7 @@
       </w:r>
     </w:p>
   </w:comment>
-  <w:comment w:id="91" w:author="Mary O'Connor" w:date="2017-02-14T11:00:00Z" w:initials="MO">
+  <w:comment w:id="105" w:author="Mary O'Connor" w:date="2017-02-14T11:00:00Z" w:initials="MO">
     <w:p>
       <w:pPr>
         <w:pStyle w:val="CommentText"/>
@@ -24052,7 +24102,7 @@
       </w:r>
     </w:p>
   </w:comment>
-  <w:comment w:id="97" w:author="John" w:date="2017-02-22T15:16:00Z" w:initials="J">
+  <w:comment w:id="111" w:author="John" w:date="2017-02-27T11:22:00Z" w:initials="J">
     <w:p>
       <w:pPr>
         <w:pStyle w:val="CommentText"/>
@@ -24064,20 +24114,7 @@
         <w:annotationRef/>
       </w:r>
       <w:r>
-        <w:t>Just a placeholder for now until we get the polygons figured out.</w:t>
-      </w:r>
-    </w:p>
-    <w:p>
-      <w:pPr>
-        <w:pStyle w:val="CommentText"/>
-      </w:pPr>
-    </w:p>
-    <w:p>
-      <w:pPr>
-        <w:pStyle w:val="CommentText"/>
-      </w:pPr>
-      <w:r>
-        <w:t>The meadows are simply too small to show up at this sacle, so I have exaggerated their size for display purposes.</w:t>
+        <w:t>The meadows are simply too small to show up at this sacle, so I have exaggerated their size for display purposes. The area numbers are of course not exaggerated though.</w:t>
       </w:r>
     </w:p>
     <w:p>
@@ -24107,7 +24144,7 @@
       </w:r>
     </w:p>
   </w:comment>
-  <w:comment w:id="101" w:author="John" w:date="2017-02-22T15:19:00Z" w:initials="J">
+  <w:comment w:id="116" w:author="John" w:date="2017-02-22T15:19:00Z" w:initials="J">
     <w:p>
       <w:pPr>
         <w:pStyle w:val="CommentText"/>
@@ -24123,7 +24160,7 @@
       </w:r>
     </w:p>
   </w:comment>
-  <w:comment w:id="105" w:author="Mary O'Connor" w:date="2017-02-20T10:34:00Z" w:initials="MO">
+  <w:comment w:id="120" w:author="Mary O'Connor" w:date="2017-02-20T10:34:00Z" w:initials="MO">
     <w:p>
       <w:pPr>
         <w:pStyle w:val="CommentText"/>
@@ -24139,7 +24176,7 @@
       </w:r>
     </w:p>
   </w:comment>
-  <w:comment w:id="127" w:author="Mary O'Connor" w:date="2017-02-14T10:54:00Z" w:initials="MO">
+  <w:comment w:id="142" w:author="Mary O'Connor" w:date="2017-02-14T10:54:00Z" w:initials="MO">
     <w:p>
       <w:pPr>
         <w:pStyle w:val="CommentText"/>
@@ -24178,7 +24215,7 @@
   <w15:commentEx w15:paraId="199F637D" w15:done="0"/>
   <w15:commentEx w15:paraId="60A104B0" w15:done="0"/>
   <w15:commentEx w15:paraId="066F511F" w15:done="0"/>
-  <w15:commentEx w15:paraId="18A7AA16" w15:done="0"/>
+  <w15:commentEx w15:paraId="31308C3E" w15:done="0"/>
   <w15:commentEx w15:paraId="7F4BB255" w15:done="0"/>
   <w15:commentEx w15:paraId="1DD5F483" w15:done="0"/>
   <w15:commentEx w15:paraId="547865C8" w15:done="0"/>
@@ -24275,7 +24312,7 @@
         <w:rStyle w:val="PageNumber"/>
         <w:noProof/>
       </w:rPr>
-      <w:t>1</w:t>
+      <w:t>5</w:t>
     </w:r>
     <w:r>
       <w:rPr>
@@ -24967,7 +25004,6 @@
     <w:basedOn w:val="Normal"/>
     <w:link w:val="CommentTextChar"/>
     <w:uiPriority w:val="99"/>
-    <w:semiHidden/>
     <w:unhideWhenUsed/>
     <w:rsid w:val="00694244"/>
     <w:pPr>
@@ -24983,7 +25019,6 @@
     <w:basedOn w:val="DefaultParagraphFont"/>
     <w:link w:val="CommentText"/>
     <w:uiPriority w:val="99"/>
-    <w:semiHidden/>
     <w:rsid w:val="00694244"/>
     <w:rPr>
       <w:rFonts w:eastAsiaTheme="minorHAnsi"/>

</xml_diff>